<commit_message>
REFACTOR - digrama de classes alterado
</commit_message>
<xml_diff>
--- a/docs/Documentação_LSL.docx
+++ b/docs/Documentação_LSL.docx
@@ -4183,21 +4183,7 @@
           <w:rStyle w:val="normaltextrun"/>
           <w:color w:val="1F2328"/>
         </w:rPr>
-        <w:t>REQ-00</w:t>
-      </w:r>
-      <w:r>
-        <w:rPr>
-          <w:rStyle w:val="normaltextrun"/>
-          <w:color w:val="1F2328"/>
-        </w:rPr>
-        <w:t xml:space="preserve">2 </w:t>
-      </w:r>
-      <w:r>
-        <w:rPr>
-          <w:rStyle w:val="normaltextrun"/>
-          <w:color w:val="1F2328"/>
-        </w:rPr>
-        <w:t>Cadastrar Usuário</w:t>
+        <w:t>REQ-002 Cadastrar Usuário</w:t>
       </w:r>
       <w:r>
         <w:rPr>
@@ -4223,21 +4209,7 @@
           <w:rStyle w:val="normaltextrun"/>
           <w:color w:val="1F2328"/>
         </w:rPr>
-        <w:t>REQ-00</w:t>
-      </w:r>
-      <w:r>
-        <w:rPr>
-          <w:rStyle w:val="normaltextrun"/>
-          <w:color w:val="1F2328"/>
-        </w:rPr>
-        <w:t xml:space="preserve">3 </w:t>
-      </w:r>
-      <w:r>
-        <w:rPr>
-          <w:rStyle w:val="normaltextrun"/>
-          <w:color w:val="1F2328"/>
-        </w:rPr>
-        <w:t>Alterar Usuário</w:t>
+        <w:t>REQ-003 Alterar Usuário</w:t>
       </w:r>
       <w:r>
         <w:rPr>
@@ -4263,21 +4235,7 @@
           <w:rStyle w:val="normaltextrun"/>
           <w:color w:val="1F2328"/>
         </w:rPr>
-        <w:t>REQ-00</w:t>
-      </w:r>
-      <w:r>
-        <w:rPr>
-          <w:rStyle w:val="normaltextrun"/>
-          <w:color w:val="1F2328"/>
-        </w:rPr>
-        <w:t xml:space="preserve">4 </w:t>
-      </w:r>
-      <w:r>
-        <w:rPr>
-          <w:rStyle w:val="normaltextrun"/>
-          <w:color w:val="1F2328"/>
-        </w:rPr>
-        <w:t>Deletar Usuário</w:t>
+        <w:t>REQ-004 Deletar Usuário</w:t>
       </w:r>
       <w:r>
         <w:rPr>
@@ -4303,14 +4261,7 @@
           <w:rStyle w:val="normaltextrun"/>
           <w:color w:val="1F2328"/>
         </w:rPr>
-        <w:t>REQ-00</w:t>
-      </w:r>
-      <w:r>
-        <w:rPr>
-          <w:rStyle w:val="normaltextrun"/>
-          <w:color w:val="1F2328"/>
-        </w:rPr>
-        <w:t>5 Consultar Ambulância</w:t>
+        <w:t>REQ-005 Consultar Ambulância</w:t>
       </w:r>
       <w:r>
         <w:rPr>
@@ -4336,14 +4287,7 @@
           <w:rStyle w:val="normaltextrun"/>
           <w:color w:val="1F2328"/>
         </w:rPr>
-        <w:t>REQ-00</w:t>
-      </w:r>
-      <w:r>
-        <w:rPr>
-          <w:rStyle w:val="normaltextrun"/>
-          <w:color w:val="1F2328"/>
-        </w:rPr>
-        <w:t>6 Cadastrar Ambulância</w:t>
+        <w:t>REQ-006 Cadastrar Ambulância</w:t>
       </w:r>
       <w:r>
         <w:rPr>
@@ -4369,14 +4313,7 @@
           <w:rStyle w:val="normaltextrun"/>
           <w:color w:val="1F2328"/>
         </w:rPr>
-        <w:t>REQ-00</w:t>
-      </w:r>
-      <w:r>
-        <w:rPr>
-          <w:rStyle w:val="normaltextrun"/>
-          <w:color w:val="1F2328"/>
-        </w:rPr>
-        <w:t>7 Alterar Estado Ambulância</w:t>
+        <w:t>REQ-007 Alterar Estado Ambulância</w:t>
       </w:r>
       <w:r>
         <w:rPr>
@@ -4402,14 +4339,7 @@
           <w:rStyle w:val="normaltextrun"/>
           <w:color w:val="1F2328"/>
         </w:rPr>
-        <w:t>REQ-00</w:t>
-      </w:r>
-      <w:r>
-        <w:rPr>
-          <w:rStyle w:val="normaltextrun"/>
-          <w:color w:val="1F2328"/>
-        </w:rPr>
-        <w:t>8 Deletar Ambulância</w:t>
+        <w:t>REQ-008 Deletar Ambulância</w:t>
       </w:r>
       <w:r>
         <w:rPr>
@@ -4435,14 +4365,7 @@
           <w:rStyle w:val="normaltextrun"/>
           <w:color w:val="1F2328"/>
         </w:rPr>
-        <w:t>REQ-00</w:t>
-      </w:r>
-      <w:r>
-        <w:rPr>
-          <w:rStyle w:val="normaltextrun"/>
-          <w:color w:val="1F2328"/>
-        </w:rPr>
-        <w:t>9 Abrir Chamado</w:t>
+        <w:t>REQ-009 Abrir Chamado</w:t>
       </w:r>
       <w:r>
         <w:rPr>
@@ -4468,14 +4391,7 @@
           <w:rStyle w:val="normaltextrun"/>
           <w:color w:val="1F2328"/>
         </w:rPr>
-        <w:t>REQ-0</w:t>
-      </w:r>
-      <w:r>
-        <w:rPr>
-          <w:rStyle w:val="normaltextrun"/>
-          <w:color w:val="1F2328"/>
-        </w:rPr>
-        <w:t>10 Iniciar Rastreio</w:t>
+        <w:t>REQ-010 Iniciar Rastreio</w:t>
       </w:r>
       <w:r>
         <w:rPr>
@@ -4501,14 +4417,7 @@
           <w:rStyle w:val="normaltextrun"/>
           <w:color w:val="1F2328"/>
         </w:rPr>
-        <w:t>REQ-0</w:t>
-      </w:r>
-      <w:r>
-        <w:rPr>
-          <w:rStyle w:val="normaltextrun"/>
-          <w:color w:val="1F2328"/>
-        </w:rPr>
-        <w:t xml:space="preserve">11 </w:t>
+        <w:t xml:space="preserve">REQ-011 </w:t>
       </w:r>
       <w:r>
         <w:rPr>
@@ -4541,14 +4450,7 @@
           <w:rStyle w:val="normaltextrun"/>
           <w:color w:val="1F2328"/>
         </w:rPr>
-        <w:t>REQ-0</w:t>
-      </w:r>
-      <w:r>
-        <w:rPr>
-          <w:rStyle w:val="normaltextrun"/>
-          <w:color w:val="1F2328"/>
-        </w:rPr>
-        <w:t>12</w:t>
+        <w:t>REQ-012</w:t>
       </w:r>
       <w:r>
         <w:rPr>
@@ -4562,21 +4464,7 @@
           <w:rStyle w:val="normaltextrun"/>
           <w:color w:val="1F2328"/>
         </w:rPr>
-        <w:t>Consultar C</w:t>
-      </w:r>
-      <w:r>
-        <w:rPr>
-          <w:rStyle w:val="normaltextrun"/>
-          <w:color w:val="1F2328"/>
-        </w:rPr>
-        <w:t>h</w:t>
-      </w:r>
-      <w:r>
-        <w:rPr>
-          <w:rStyle w:val="normaltextrun"/>
-          <w:color w:val="1F2328"/>
-        </w:rPr>
-        <w:t>amado</w:t>
+        <w:t>Consultar Chamado</w:t>
       </w:r>
       <w:r>
         <w:rPr>
@@ -4602,14 +4490,7 @@
           <w:rStyle w:val="normaltextrun"/>
           <w:color w:val="1F2328"/>
         </w:rPr>
-        <w:t>REQ-0</w:t>
-      </w:r>
-      <w:r>
-        <w:rPr>
-          <w:rStyle w:val="normaltextrun"/>
-          <w:color w:val="1F2328"/>
-        </w:rPr>
-        <w:t>13</w:t>
+        <w:t>REQ-013</w:t>
       </w:r>
       <w:r>
         <w:rPr>
@@ -4642,14 +4523,7 @@
           <w:rStyle w:val="normaltextrun"/>
           <w:color w:val="1F2328"/>
         </w:rPr>
-        <w:t>REQ-0</w:t>
-      </w:r>
-      <w:r>
-        <w:rPr>
-          <w:rStyle w:val="normaltextrun"/>
-          <w:color w:val="1F2328"/>
-        </w:rPr>
-        <w:t>14</w:t>
+        <w:t>REQ-014</w:t>
       </w:r>
       <w:r>
         <w:rPr>
@@ -4682,14 +4556,7 @@
           <w:rStyle w:val="normaltextrun"/>
           <w:color w:val="1F2328"/>
         </w:rPr>
-        <w:t>REQ-0</w:t>
-      </w:r>
-      <w:r>
-        <w:rPr>
-          <w:rStyle w:val="normaltextrun"/>
-          <w:color w:val="1F2328"/>
-        </w:rPr>
-        <w:t>15</w:t>
+        <w:t>REQ-015</w:t>
       </w:r>
       <w:r>
         <w:rPr>
@@ -4722,6 +4589,7 @@
           <w:rStyle w:val="normaltextrun"/>
           <w:color w:val="1F2328"/>
         </w:rPr>
+        <w:lastRenderedPageBreak/>
         <w:t>REQ-016 Parar Rastreio:</w:t>
       </w:r>
     </w:p>
@@ -5432,6 +5300,7 @@
           <w:bCs/>
           <w:color w:val="1F2328"/>
         </w:rPr>
+        <w:lastRenderedPageBreak/>
         <w:t>DIAGRAMA DE CLASSES</w:t>
       </w:r>
     </w:p>
@@ -5451,10 +5320,10 @@
           <w:noProof/>
         </w:rPr>
         <w:drawing>
-          <wp:inline distT="0" distB="0" distL="0" distR="0" wp14:anchorId="6C41D43F" wp14:editId="3EE0B185">
-            <wp:extent cx="5731510" cy="5807710"/>
-            <wp:effectExtent l="0" t="0" r="2540" b="2540"/>
-            <wp:docPr id="288836902" name="Imagem 288836902" descr="Texto preto sobre fundo branco&#10;&#10;Descrição gerada automaticamente"/>
+          <wp:inline distT="0" distB="0" distL="0" distR="0" wp14:anchorId="25E50221" wp14:editId="1F758B57">
+            <wp:extent cx="5724525" cy="5524500"/>
+            <wp:effectExtent l="0" t="0" r="9525" b="0"/>
+            <wp:docPr id="1599534600" name="Imagem 1"/>
             <wp:cNvGraphicFramePr>
               <a:graphicFrameLocks xmlns:a="http://schemas.openxmlformats.org/drawingml/2006/main" noChangeAspect="1"/>
             </wp:cNvGraphicFramePr>
@@ -5462,7 +5331,7 @@
               <a:graphicData uri="http://schemas.openxmlformats.org/drawingml/2006/picture">
                 <pic:pic xmlns:pic="http://schemas.openxmlformats.org/drawingml/2006/picture">
                   <pic:nvPicPr>
-                    <pic:cNvPr id="1739954258" name="Imagem 4" descr="Texto preto sobre fundo branco&#10;&#10;Descrição gerada automaticamente"/>
+                    <pic:cNvPr id="0" name="Picture 1"/>
                     <pic:cNvPicPr>
                       <a:picLocks noChangeAspect="1" noChangeArrowheads="1"/>
                     </pic:cNvPicPr>
@@ -5483,7 +5352,7 @@
                   <pic:spPr bwMode="auto">
                     <a:xfrm>
                       <a:off x="0" y="0"/>
-                      <a:ext cx="5731510" cy="5807710"/>
+                      <a:ext cx="5724525" cy="5524500"/>
                     </a:xfrm>
                     <a:prstGeom prst="rect">
                       <a:avLst/>
@@ -5981,6 +5850,7 @@
         </v:shapetype>
         <v:shape id="WordPictureWatermark1474731860" o:spid="_x0000_s1027" type="#_x0000_t75" style="position:absolute;margin-left:0;margin-top:0;width:451.15pt;height:165.5pt;z-index:-251644928;mso-position-horizontal:center;mso-position-horizontal-relative:margin;mso-position-vertical:center;mso-position-vertical-relative:margin" o:allowincell="f">
           <v:imagedata r:id="rId1" o:title="LSL" gain="19661f" blacklevel="22938f"/>
+          <w10:wrap anchorx="margin" anchory="margin"/>
         </v:shape>
       </w:pict>
     </w:r>
@@ -6020,6 +5890,7 @@
         </v:shapetype>
         <v:shape id="WordPictureWatermark1474731861" o:spid="_x0000_s1028" type="#_x0000_t75" style="position:absolute;margin-left:0;margin-top:0;width:451.15pt;height:165.5pt;z-index:-251643904;mso-position-horizontal:center;mso-position-horizontal-relative:margin;mso-position-vertical:center;mso-position-vertical-relative:margin" o:allowincell="f">
           <v:imagedata r:id="rId1" o:title="LSL" gain="19661f" blacklevel="22938f"/>
+          <w10:wrap anchorx="margin" anchory="margin"/>
         </v:shape>
       </w:pict>
     </w:r>
@@ -6060,6 +5931,7 @@
         </v:shapetype>
         <v:shape id="WordPictureWatermark1474731859" o:spid="_x0000_s1026" type="#_x0000_t75" style="position:absolute;margin-left:0;margin-top:0;width:451.15pt;height:165.5pt;z-index:-251645952;mso-position-horizontal:center;mso-position-horizontal-relative:margin;mso-position-vertical:center;mso-position-vertical-relative:margin" o:allowincell="f">
           <v:imagedata r:id="rId1" o:title="LSL" gain="19661f" blacklevel="22938f"/>
+          <w10:wrap anchorx="margin" anchory="margin"/>
         </v:shape>
       </w:pict>
     </w:r>
@@ -37472,6 +37344,27 @@
 </file>
 
 <file path=customXml/item1.xml><?xml version="1.0" encoding="utf-8"?>
+<b:Sources xmlns:b="http://schemas.openxmlformats.org/officeDocument/2006/bibliography" xmlns="http://schemas.openxmlformats.org/officeDocument/2006/bibliography" SelectedStyle="\APASixthEditionOfficeOnline.xsl" StyleName="APA" Version="6"/>
+</file>
+
+<file path=customXml/item2.xml><?xml version="1.0" encoding="utf-8"?>
+<p:properties xmlns:p="http://schemas.microsoft.com/office/2006/metadata/properties" xmlns:xsi="http://www.w3.org/2001/XMLSchema-instance" xmlns:pc="http://schemas.microsoft.com/office/infopath/2007/PartnerControls">
+  <documentManagement>
+    <MediaServiceKeyPoints xmlns="71af3243-3dd4-4a8d-8c0d-dd76da1f02a5" xsi:nil="true"/>
+  </documentManagement>
+</p:properties>
+</file>
+
+<file path=customXml/item3.xml><?xml version="1.0" encoding="utf-8"?>
+<?mso-contentType ?>
+<FormTemplates xmlns="http://schemas.microsoft.com/sharepoint/v3/contenttype/forms">
+  <Display>DocumentLibraryForm</Display>
+  <Edit>DocumentLibraryForm</Edit>
+  <New>DocumentLibraryForm</New>
+</FormTemplates>
+</file>
+
+<file path=customXml/item4.xml><?xml version="1.0" encoding="utf-8"?>
 <ct:contentTypeSchema xmlns:ct="http://schemas.microsoft.com/office/2006/metadata/contentType" xmlns:ma="http://schemas.microsoft.com/office/2006/metadata/properties/metaAttributes" ct:_="" ma:_="" ma:contentTypeName="Document" ma:contentTypeID="0x01010079F111ED35F8CC479449609E8A0923A6" ma:contentTypeVersion="11" ma:contentTypeDescription="Create a new document." ma:contentTypeScope="" ma:versionID="1c2eb7a32e66fb6e4260f3771546a5e2">
   <xsd:schema xmlns:xsd="http://www.w3.org/2001/XMLSchema" xmlns:xs="http://www.w3.org/2001/XMLSchema" xmlns:p="http://schemas.microsoft.com/office/2006/metadata/properties" xmlns:ns2="71af3243-3dd4-4a8d-8c0d-dd76da1f02a5" xmlns:ns3="16c05727-aa75-4e4a-9b5f-8a80a1165891" targetNamespace="http://schemas.microsoft.com/office/2006/metadata/properties" ma:root="true" ma:fieldsID="04e1f6479c48b08974ba73b5ca973489" ns2:_="" ns3:_="">
     <xsd:import namespace="71af3243-3dd4-4a8d-8c0d-dd76da1f02a5"/>
@@ -37682,28 +37575,33 @@
 </ct:contentTypeSchema>
 </file>
 
-<file path=customXml/item2.xml><?xml version="1.0" encoding="utf-8"?>
-<?mso-contentType ?>
-<FormTemplates xmlns="http://schemas.microsoft.com/sharepoint/v3/contenttype/forms">
-  <Display>DocumentLibraryForm</Display>
-  <Edit>DocumentLibraryForm</Edit>
-  <New>DocumentLibraryForm</New>
-</FormTemplates>
+<file path=customXml/itemProps1.xml><?xml version="1.0" encoding="utf-8"?>
+<ds:datastoreItem xmlns:ds="http://schemas.openxmlformats.org/officeDocument/2006/customXml" ds:itemID="{9CE2EA6C-DDB1-4007-A758-3DB9701E0FC1}">
+  <ds:schemaRefs>
+    <ds:schemaRef ds:uri="http://schemas.openxmlformats.org/officeDocument/2006/bibliography"/>
+  </ds:schemaRefs>
+</ds:datastoreItem>
 </file>
 
-<file path=customXml/item3.xml><?xml version="1.0" encoding="utf-8"?>
-<p:properties xmlns:p="http://schemas.microsoft.com/office/2006/metadata/properties" xmlns:xsi="http://www.w3.org/2001/XMLSchema-instance" xmlns:pc="http://schemas.microsoft.com/office/infopath/2007/PartnerControls">
-  <documentManagement>
-    <MediaServiceKeyPoints xmlns="71af3243-3dd4-4a8d-8c0d-dd76da1f02a5" xsi:nil="true"/>
-  </documentManagement>
-</p:properties>
+<file path=customXml/itemProps2.xml><?xml version="1.0" encoding="utf-8"?>
+<ds:datastoreItem xmlns:ds="http://schemas.openxmlformats.org/officeDocument/2006/customXml" ds:itemID="{D0F67B6E-C1E6-43AE-8F0E-1BFA4278F237}">
+  <ds:schemaRefs>
+    <ds:schemaRef ds:uri="http://schemas.microsoft.com/office/2006/metadata/properties"/>
+    <ds:schemaRef ds:uri="http://schemas.microsoft.com/office/infopath/2007/PartnerControls"/>
+    <ds:schemaRef ds:uri="71af3243-3dd4-4a8d-8c0d-dd76da1f02a5"/>
+  </ds:schemaRefs>
+</ds:datastoreItem>
 </file>
 
-<file path=customXml/item4.xml><?xml version="1.0" encoding="utf-8"?>
-<b:Sources xmlns:b="http://schemas.openxmlformats.org/officeDocument/2006/bibliography" xmlns="http://schemas.openxmlformats.org/officeDocument/2006/bibliography" SelectedStyle="\APASixthEditionOfficeOnline.xsl" StyleName="APA" Version="6"/>
+<file path=customXml/itemProps3.xml><?xml version="1.0" encoding="utf-8"?>
+<ds:datastoreItem xmlns:ds="http://schemas.openxmlformats.org/officeDocument/2006/customXml" ds:itemID="{505D1EF1-8098-4F94-84E4-9E6AE0AB3CC3}">
+  <ds:schemaRefs>
+    <ds:schemaRef ds:uri="http://schemas.microsoft.com/sharepoint/v3/contenttype/forms"/>
+  </ds:schemaRefs>
+</ds:datastoreItem>
 </file>
 
-<file path=customXml/itemProps1.xml><?xml version="1.0" encoding="utf-8"?>
+<file path=customXml/itemProps4.xml><?xml version="1.0" encoding="utf-8"?>
 <ds:datastoreItem xmlns:ds="http://schemas.openxmlformats.org/officeDocument/2006/customXml" ds:itemID="{7BBA7216-FBEF-4A6F-8E38-8B3814440830}">
   <ds:schemaRefs>
     <ds:schemaRef ds:uri="http://schemas.microsoft.com/office/2006/metadata/contentType"/>
@@ -37720,30 +37618,4 @@
     <ds:schemaRef ds:uri="http://schemas.microsoft.com/internal/obd"/>
   </ds:schemaRefs>
 </ds:datastoreItem>
-</file>
-
-<file path=customXml/itemProps2.xml><?xml version="1.0" encoding="utf-8"?>
-<ds:datastoreItem xmlns:ds="http://schemas.openxmlformats.org/officeDocument/2006/customXml" ds:itemID="{505D1EF1-8098-4F94-84E4-9E6AE0AB3CC3}">
-  <ds:schemaRefs>
-    <ds:schemaRef ds:uri="http://schemas.microsoft.com/sharepoint/v3/contenttype/forms"/>
-  </ds:schemaRefs>
-</ds:datastoreItem>
-</file>
-
-<file path=customXml/itemProps3.xml><?xml version="1.0" encoding="utf-8"?>
-<ds:datastoreItem xmlns:ds="http://schemas.openxmlformats.org/officeDocument/2006/customXml" ds:itemID="{D0F67B6E-C1E6-43AE-8F0E-1BFA4278F237}">
-  <ds:schemaRefs>
-    <ds:schemaRef ds:uri="http://schemas.microsoft.com/office/2006/metadata/properties"/>
-    <ds:schemaRef ds:uri="http://schemas.microsoft.com/office/infopath/2007/PartnerControls"/>
-    <ds:schemaRef ds:uri="71af3243-3dd4-4a8d-8c0d-dd76da1f02a5"/>
-  </ds:schemaRefs>
-</ds:datastoreItem>
-</file>
-
-<file path=customXml/itemProps4.xml><?xml version="1.0" encoding="utf-8"?>
-<ds:datastoreItem xmlns:ds="http://schemas.openxmlformats.org/officeDocument/2006/customXml" ds:itemID="{9CE2EA6C-DDB1-4007-A758-3DB9701E0FC1}">
-  <ds:schemaRefs>
-    <ds:schemaRef ds:uri="http://schemas.openxmlformats.org/officeDocument/2006/bibliography"/>
-  </ds:schemaRefs>
-</ds:datastoreItem>
 </file>
</xml_diff>